<commit_message>
Präsentation und Integrationstests aktualisiert
</commit_message>
<xml_diff>
--- a/Artefakte/Integrationstests.docx
+++ b/Artefakte/Integrationstests.docx
@@ -7,6 +7,8 @@
         <w:pStyle w:val="Titel"/>
         <w:jc w:val="both"/>
       </w:pPr>
+      <w:bookmarkStart w:id="0" w:name="_GoBack"/>
+      <w:bookmarkEnd w:id="0"/>
       <w:r>
         <w:t>Integrationstests</w:t>
       </w:r>
@@ -199,8 +201,6 @@
       <w:r>
         <w:t>zunehmend</w:t>
       </w:r>
-      <w:bookmarkStart w:id="0" w:name="_GoBack"/>
-      <w:bookmarkEnd w:id="0"/>
       <w:r>
         <w:t xml:space="preserve"> aufeinander abgestimmt.</w:t>
       </w:r>

</xml_diff>